<commit_message>
update home page style
</commit_message>
<xml_diff>
--- a/NoteForNewssystem.docx
+++ b/NoteForNewssystem.docx
@@ -10,13 +10,24 @@
         </w:numPr>
       </w:pPr>
       <w:r>
-        <w:t>01/24/2023,</w:t>
+        <w:t>01/24/</w:t>
+      </w:r>
+      <w:proofErr w:type="gramStart"/>
+      <w:r>
+        <w:t>2023,</w:t>
       </w:r>
       <w:r>
         <w:rPr>
           <w:rFonts w:ascii="SimSun" w:eastAsia="SimSun" w:hAnsi="SimSun" w:cs="SimSun" w:hint="eastAsia"/>
         </w:rPr>
-        <w:t>上个项目写了一半，教程被删了。。。</w:t>
+        <w:t>上个项目写了一半</w:t>
+      </w:r>
+      <w:proofErr w:type="gramEnd"/>
+      <w:r>
+        <w:rPr>
+          <w:rFonts w:ascii="SimSun" w:eastAsia="SimSun" w:hAnsi="SimSun" w:cs="SimSun" w:hint="eastAsia"/>
+        </w:rPr>
+        <w:t>，教程被删了。。。</w:t>
       </w:r>
     </w:p>
     <w:p>
@@ -33,18 +44,30 @@
         </w:rPr>
         <w:t>首先就是和</w:t>
       </w:r>
+      <w:proofErr w:type="spellStart"/>
       <w:r>
         <w:t>Github</w:t>
       </w:r>
+      <w:proofErr w:type="spellEnd"/>
       <w:r>
         <w:rPr>
           <w:rFonts w:ascii="SimSun" w:eastAsia="SimSun" w:hAnsi="SimSun" w:cs="SimSun" w:hint="eastAsia"/>
         </w:rPr>
         <w:t>链接。现在本地终端窗口执行</w:t>
       </w:r>
-      <w:r>
-        <w:t>npx create-react-app newssystem</w:t>
-      </w:r>
+      <w:proofErr w:type="spellStart"/>
+      <w:r>
+        <w:t>npx</w:t>
+      </w:r>
+      <w:proofErr w:type="spellEnd"/>
+      <w:r>
+        <w:t xml:space="preserve"> create-react-app </w:t>
+      </w:r>
+      <w:proofErr w:type="spellStart"/>
+      <w:r>
+        <w:t>newssystem</w:t>
+      </w:r>
+      <w:proofErr w:type="spellEnd"/>
       <w:r>
         <w:rPr>
           <w:rFonts w:ascii="SimSun" w:eastAsia="SimSun" w:hAnsi="SimSun" w:cs="SimSun" w:hint="eastAsia"/>
@@ -120,28 +143,43 @@
         <w:rPr>
           <w:rFonts w:ascii="SimSun" w:eastAsia="SimSun" w:hAnsi="SimSun" w:cs="SimSun" w:hint="eastAsia"/>
         </w:rPr>
-        <w:t>，创建好之后会自动带有一个</w:t>
+        <w:t>，</w:t>
+      </w:r>
+      <w:proofErr w:type="gramStart"/>
+      <w:r>
+        <w:rPr>
+          <w:rFonts w:ascii="SimSun" w:eastAsia="SimSun" w:hAnsi="SimSun" w:cs="SimSun" w:hint="eastAsia"/>
+        </w:rPr>
+        <w:t>创建好之后会自动带有一个</w:t>
       </w:r>
       <w:r>
         <w:t>.git</w:t>
       </w:r>
+      <w:proofErr w:type="gramEnd"/>
       <w:r>
         <w:rPr>
           <w:rFonts w:ascii="SimSun" w:eastAsia="SimSun" w:hAnsi="SimSun" w:cs="SimSun" w:hint="eastAsia"/>
         </w:rPr>
         <w:t>的文件，把这个删掉就行；然后在</w:t>
       </w:r>
+      <w:proofErr w:type="spellStart"/>
       <w:r>
         <w:t>github</w:t>
       </w:r>
+      <w:proofErr w:type="spellEnd"/>
       <w:r>
         <w:rPr>
           <w:rFonts w:ascii="SimSun" w:eastAsia="SimSun" w:hAnsi="SimSun" w:cs="SimSun" w:hint="eastAsia"/>
         </w:rPr>
         <w:t>中创建好</w:t>
       </w:r>
-      <w:r>
-        <w:t>cms-manage</w:t>
+      <w:proofErr w:type="spellStart"/>
+      <w:r>
+        <w:t>cms</w:t>
+      </w:r>
+      <w:proofErr w:type="spellEnd"/>
+      <w:r>
+        <w:t>-manage</w:t>
       </w:r>
       <w:r>
         <w:rPr>
@@ -150,7 +188,15 @@
         <w:t>的目录，复制好地址；回到本地文件夹，执行命令</w:t>
       </w:r>
       <w:r>
-        <w:t xml:space="preserve">git init, </w:t>
+        <w:t xml:space="preserve">git </w:t>
+      </w:r>
+      <w:proofErr w:type="spellStart"/>
+      <w:r>
+        <w:t>init</w:t>
+      </w:r>
+      <w:proofErr w:type="spellEnd"/>
+      <w:r>
+        <w:t xml:space="preserve">, </w:t>
       </w:r>
       <w:r>
         <w:rPr>
@@ -378,9 +424,11 @@
           <w:numId w:val="1"/>
         </w:numPr>
       </w:pPr>
+      <w:proofErr w:type="spellStart"/>
       <w:r>
         <w:t>Npx</w:t>
       </w:r>
+      <w:proofErr w:type="spellEnd"/>
       <w:r>
         <w:rPr>
           <w:rFonts w:ascii="SimSun" w:eastAsia="SimSun" w:hAnsi="SimSun" w:cs="SimSun" w:hint="eastAsia"/>
@@ -394,17 +442,27 @@
         <w:rPr>
           <w:rFonts w:ascii="SimSun" w:eastAsia="SimSun" w:hAnsi="SimSun" w:cs="SimSun" w:hint="eastAsia"/>
         </w:rPr>
-        <w:t>目录之后，自动生成的</w:t>
-      </w:r>
+        <w:t>目录之后，</w:t>
+      </w:r>
+      <w:proofErr w:type="gramStart"/>
+      <w:r>
+        <w:rPr>
+          <w:rFonts w:ascii="SimSun" w:eastAsia="SimSun" w:hAnsi="SimSun" w:cs="SimSun" w:hint="eastAsia"/>
+        </w:rPr>
+        <w:t>自动生成的</w:t>
+      </w:r>
+      <w:proofErr w:type="spellStart"/>
       <w:r>
         <w:t>src</w:t>
       </w:r>
+      <w:proofErr w:type="spellEnd"/>
       <w:r>
         <w:rPr>
           <w:rFonts w:ascii="SimSun" w:eastAsia="SimSun" w:hAnsi="SimSun" w:cs="SimSun" w:hint="eastAsia"/>
         </w:rPr>
         <w:t>文件夹里面的所有文件都可以直接删掉；</w:t>
       </w:r>
+      <w:proofErr w:type="gramEnd"/>
     </w:p>
     <w:p>
       <w:pPr>
@@ -449,12 +507,14 @@
         </w:rPr>
         <w:t>的时候，加载了好多次，</w:t>
       </w:r>
+      <w:proofErr w:type="spellStart"/>
       <w:r>
         <w:rPr>
           <w:rFonts w:hint="eastAsia"/>
         </w:rPr>
         <w:t>npm</w:t>
       </w:r>
+      <w:proofErr w:type="spellEnd"/>
       <w:r>
         <w:t xml:space="preserve"> install -g sass</w:t>
       </w:r>
@@ -514,14 +574,27 @@
         </w:rPr>
         <w:t>，后来在弹幕里找到说要重启，就是关掉</w:t>
       </w:r>
-      <w:hyperlink r:id="rId9" w:history="1">
-        <w:r>
-          <w:rPr>
-            <w:rStyle w:val="Hyperlink"/>
-          </w:rPr>
-          <w:t>http://localhost:3001/</w:t>
-        </w:r>
-      </w:hyperlink>
+      <w:r>
+        <w:fldChar w:fldCharType="begin"/>
+      </w:r>
+      <w:r>
+        <w:instrText>HYPERLINK "http://localhost:3001/"</w:instrText>
+      </w:r>
+      <w:r>
+        <w:fldChar w:fldCharType="separate"/>
+      </w:r>
+      <w:r>
+        <w:rPr>
+          <w:rStyle w:val="Hyperlink"/>
+        </w:rPr>
+        <w:t>http://localhost:3001/</w:t>
+      </w:r>
+      <w:r>
+        <w:rPr>
+          <w:rStyle w:val="Hyperlink"/>
+        </w:rPr>
+        <w:fldChar w:fldCharType="end"/>
+      </w:r>
       <w:r>
         <w:t xml:space="preserve">, </w:t>
       </w:r>
@@ -531,6 +604,7 @@
         </w:rPr>
         <w:t>重新</w:t>
       </w:r>
+      <w:proofErr w:type="spellStart"/>
       <w:r>
         <w:rPr>
           <w:rFonts w:hint="eastAsia"/>
@@ -538,7 +612,11 @@
         <w:t>n</w:t>
       </w:r>
       <w:r>
-        <w:t xml:space="preserve">pm start, </w:t>
+        <w:t>pm</w:t>
+      </w:r>
+      <w:proofErr w:type="spellEnd"/>
+      <w:r>
+        <w:t xml:space="preserve"> start, </w:t>
       </w:r>
       <w:r>
         <w:rPr>
@@ -608,7 +686,7 @@
                     <pic:cNvPicPr/>
                   </pic:nvPicPr>
                   <pic:blipFill>
-                    <a:blip r:embed="rId10"/>
+                    <a:blip r:embed="rId9"/>
                     <a:stretch>
                       <a:fillRect/>
                     </a:stretch>
@@ -634,12 +712,14 @@
         </w:rPr>
         <w:t>，但在</w:t>
       </w:r>
+      <w:proofErr w:type="spellStart"/>
       <w:r>
         <w:rPr>
           <w:rFonts w:hint="eastAsia"/>
         </w:rPr>
         <w:t>cmd</w:t>
       </w:r>
+      <w:proofErr w:type="spellEnd"/>
       <w:r>
         <w:rPr>
           <w:rFonts w:hint="eastAsia"/>
@@ -667,7 +747,7 @@
                     <pic:cNvPicPr/>
                   </pic:nvPicPr>
                   <pic:blipFill>
-                    <a:blip r:embed="rId11"/>
+                    <a:blip r:embed="rId10"/>
                     <a:stretch>
                       <a:fillRect/>
                     </a:stretch>
@@ -699,12 +779,14 @@
         </w:rPr>
         <w:t>这里我执行的事</w:t>
       </w:r>
+      <w:proofErr w:type="spellStart"/>
       <w:r>
         <w:rPr>
           <w:rFonts w:hint="eastAsia"/>
         </w:rPr>
         <w:t>npm</w:t>
       </w:r>
+      <w:proofErr w:type="spellEnd"/>
       <w:r>
         <w:t xml:space="preserve"> install node-sass</w:t>
       </w:r>
@@ -728,12 +810,14 @@
         </w:rPr>
         <w:t>安装</w:t>
       </w:r>
+      <w:proofErr w:type="spellStart"/>
       <w:r>
         <w:rPr>
           <w:rFonts w:hint="eastAsia"/>
         </w:rPr>
         <w:t>axios</w:t>
       </w:r>
+      <w:proofErr w:type="spellEnd"/>
       <w:r>
         <w:rPr>
           <w:rFonts w:hint="eastAsia"/>
@@ -760,7 +844,7 @@
                     <pic:cNvPicPr/>
                   </pic:nvPicPr>
                   <pic:blipFill>
-                    <a:blip r:embed="rId12"/>
+                    <a:blip r:embed="rId11"/>
                     <a:stretch>
                       <a:fillRect/>
                     </a:stretch>
@@ -808,7 +892,7 @@
                     <pic:cNvPicPr/>
                   </pic:nvPicPr>
                   <pic:blipFill>
-                    <a:blip r:embed="rId13"/>
+                    <a:blip r:embed="rId12"/>
                     <a:stretch>
                       <a:fillRect/>
                     </a:stretch>
@@ -843,7 +927,7 @@
         </w:rPr>
         <w:t>这一节用的的代码来自这个网页</w:t>
       </w:r>
-      <w:hyperlink r:id="rId14" w:history="1">
+      <w:hyperlink r:id="rId13" w:history="1">
         <w:r>
           <w:rPr>
             <w:rStyle w:val="Hyperlink"/>
@@ -902,12 +986,14 @@
         </w:rPr>
         <w:t>，而是</w:t>
       </w:r>
+      <w:proofErr w:type="spellStart"/>
       <w:r>
         <w:rPr>
           <w:rFonts w:hint="eastAsia"/>
         </w:rPr>
         <w:t>api</w:t>
       </w:r>
+      <w:proofErr w:type="spellEnd"/>
       <w:r>
         <w:t>,</w:t>
       </w:r>
@@ -937,7 +1023,7 @@
                     <pic:cNvPicPr/>
                   </pic:nvPicPr>
                   <pic:blipFill>
-                    <a:blip r:embed="rId15"/>
+                    <a:blip r:embed="rId14"/>
                     <a:stretch>
                       <a:fillRect/>
                     </a:stretch>
@@ -977,7 +1063,7 @@
                     <pic:cNvPicPr/>
                   </pic:nvPicPr>
                   <pic:blipFill>
-                    <a:blip r:embed="rId16"/>
+                    <a:blip r:embed="rId15"/>
                     <a:stretch>
                       <a:fillRect/>
                     </a:stretch>
@@ -1011,9 +1097,19 @@
         </w:rPr>
         <w:t>在配置路由的时候遇到了不少问题，首先保证已经安装了，</w:t>
       </w:r>
-      <w:r>
-        <w:t>npm install react-router-dom</w:t>
-      </w:r>
+      <w:proofErr w:type="spellStart"/>
+      <w:r>
+        <w:t>npm</w:t>
+      </w:r>
+      <w:proofErr w:type="spellEnd"/>
+      <w:r>
+        <w:t xml:space="preserve"> install react-router-</w:t>
+      </w:r>
+      <w:proofErr w:type="spellStart"/>
+      <w:r>
+        <w:t>dom</w:t>
+      </w:r>
+      <w:proofErr w:type="spellEnd"/>
       <w:r>
         <w:rPr>
           <w:rFonts w:hint="eastAsia"/>
@@ -1041,7 +1137,7 @@
                     <pic:cNvPicPr/>
                   </pic:nvPicPr>
                   <pic:blipFill>
-                    <a:blip r:embed="rId17"/>
+                    <a:blip r:embed="rId16"/>
                     <a:stretch>
                       <a:fillRect/>
                     </a:stretch>
@@ -1073,7 +1169,7 @@
         </w:rPr>
         <w:t>参考这个网页：</w:t>
       </w:r>
-      <w:hyperlink r:id="rId18" w:history="1">
+      <w:hyperlink r:id="rId17" w:history="1">
         <w:r>
           <w:rPr>
             <w:rStyle w:val="Hyperlink"/>
@@ -1108,26 +1204,16 @@
         <w:rPr>
           <w:rFonts w:hint="eastAsia"/>
         </w:rPr>
-        <w:t>】</w:t>
-      </w:r>
-      <w:r>
-        <w:rPr>
-          <w:rFonts w:hint="eastAsia"/>
-        </w:rPr>
-        <w:t>写到路由那一块的时候</w:t>
-      </w:r>
-      <w:r>
-        <w:rPr>
-          <w:rFonts w:hint="eastAsia"/>
-        </w:rPr>
-        <w:t>，一直出错，按照老师写的不行，按照</w:t>
-      </w:r>
+        <w:t>】写到路由那一块的时候，一直出错，按照老师写的不行，按照</w:t>
+      </w:r>
+      <w:proofErr w:type="spellStart"/>
       <w:r>
         <w:rPr>
           <w:rFonts w:hint="eastAsia"/>
         </w:rPr>
         <w:t>cms</w:t>
       </w:r>
+      <w:proofErr w:type="spellEnd"/>
       <w:r>
         <w:t>-manage</w:t>
       </w:r>
@@ -1188,10 +1274,23 @@
         </w:rPr>
         <w:t>以下的版本才能支持，所以直接</w:t>
       </w:r>
-      <w:r>
-        <w:t xml:space="preserve">npm i </w:t>
-      </w:r>
-      <w:hyperlink r:id="rId19" w:history="1">
+      <w:proofErr w:type="spellStart"/>
+      <w:r>
+        <w:t>npm</w:t>
+      </w:r>
+      <w:proofErr w:type="spellEnd"/>
+      <w:r>
+        <w:t xml:space="preserve"> </w:t>
+      </w:r>
+      <w:proofErr w:type="spellStart"/>
+      <w:r>
+        <w:t>i</w:t>
+      </w:r>
+      <w:proofErr w:type="spellEnd"/>
+      <w:r>
+        <w:t xml:space="preserve"> </w:t>
+      </w:r>
+      <w:hyperlink r:id="rId18" w:history="1">
         <w:r>
           <w:rPr>
             <w:rStyle w:val="Hyperlink"/>
@@ -1236,7 +1335,7 @@
                     <pic:cNvPicPr/>
                   </pic:nvPicPr>
                   <pic:blipFill>
-                    <a:blip r:embed="rId20"/>
+                    <a:blip r:embed="rId19"/>
                     <a:stretch>
                       <a:fillRect/>
                     </a:stretch>
@@ -1263,8 +1362,16 @@
         <w:rPr>
           <w:rFonts w:hint="eastAsia"/>
         </w:rPr>
-        <w:t>的功能就是用来，匹配到一个地址，就不会再接着匹配下面的代码了；</w:t>
-      </w:r>
+        <w:t>的功能就是用来，匹配到一个地址，</w:t>
+      </w:r>
+      <w:proofErr w:type="gramStart"/>
+      <w:r>
+        <w:rPr>
+          <w:rFonts w:hint="eastAsia"/>
+        </w:rPr>
+        <w:t>就不会再接着匹配下面的代码了；</w:t>
+      </w:r>
+      <w:proofErr w:type="gramEnd"/>
     </w:p>
     <w:p>
       <w:pPr>
@@ -1293,7 +1400,7 @@
                     <pic:cNvPicPr/>
                   </pic:nvPicPr>
                   <pic:blipFill>
-                    <a:blip r:embed="rId21"/>
+                    <a:blip r:embed="rId20"/>
                     <a:stretch>
                       <a:fillRect/>
                     </a:stretch>
@@ -1322,6 +1429,7 @@
         </w:rPr>
         <w:t>这两句代码的区别就是，下面的可以实现路由拦截，假如用户并没有登录，是不能查看</w:t>
       </w:r>
+      <w:proofErr w:type="spellStart"/>
       <w:r>
         <w:rPr>
           <w:rFonts w:hint="eastAsia"/>
@@ -1331,6 +1439,7 @@
       <w:r>
         <w:t>SandBox</w:t>
       </w:r>
+      <w:proofErr w:type="spellEnd"/>
       <w:r>
         <w:rPr>
           <w:rFonts w:hint="eastAsia"/>
@@ -1394,7 +1503,7 @@
         </w:rPr>
         <w:t xml:space="preserve"> </w:t>
       </w:r>
-      <w:hyperlink r:id="rId22" w:history="1">
+      <w:hyperlink r:id="rId21" w:history="1">
         <w:r>
           <w:rPr>
             <w:rStyle w:val="Hyperlink"/>
@@ -1430,7 +1539,7 @@
                     <pic:cNvPicPr/>
                   </pic:nvPicPr>
                   <pic:blipFill>
-                    <a:blip r:embed="rId23"/>
+                    <a:blip r:embed="rId22"/>
                     <a:stretch>
                       <a:fillRect/>
                     </a:stretch>
@@ -1479,7 +1588,7 @@
                     <pic:cNvPicPr/>
                   </pic:nvPicPr>
                   <pic:blipFill>
-                    <a:blip r:embed="rId24"/>
+                    <a:blip r:embed="rId23"/>
                     <a:stretch>
                       <a:fillRect/>
                     </a:stretch>
@@ -1529,6 +1638,7 @@
         </w:rPr>
         <w:t>的时候，页面只有</w:t>
       </w:r>
+      <w:proofErr w:type="spellStart"/>
       <w:r>
         <w:rPr>
           <w:rFonts w:hint="eastAsia"/>
@@ -1538,12 +1648,14 @@
       <w:r>
         <w:t>Menu</w:t>
       </w:r>
+      <w:proofErr w:type="spellEnd"/>
       <w:r>
         <w:rPr>
           <w:rFonts w:hint="eastAsia"/>
         </w:rPr>
         <w:t>和</w:t>
       </w:r>
+      <w:proofErr w:type="spellStart"/>
       <w:r>
         <w:rPr>
           <w:rFonts w:hint="eastAsia"/>
@@ -1551,7 +1663,11 @@
         <w:t>Top</w:t>
       </w:r>
       <w:r>
-        <w:t>Header,</w:t>
+        <w:t>Header</w:t>
+      </w:r>
+      <w:proofErr w:type="spellEnd"/>
+      <w:r>
+        <w:t>,</w:t>
       </w:r>
       <w:r>
         <w:rPr>
@@ -1579,7 +1695,7 @@
                     <pic:cNvPicPr/>
                   </pic:nvPicPr>
                   <pic:blipFill>
-                    <a:blip r:embed="rId25"/>
+                    <a:blip r:embed="rId24"/>
                     <a:stretch>
                       <a:fillRect/>
                     </a:stretch>
@@ -1657,7 +1773,15 @@
         <w:t>l</w:t>
       </w:r>
       <w:r>
-        <w:t>ocalhost:3000/errtteeww,</w:t>
+        <w:t>ocalhost:3000/</w:t>
+      </w:r>
+      <w:proofErr w:type="spellStart"/>
+      <w:r>
+        <w:t>errtteeww</w:t>
+      </w:r>
+      <w:proofErr w:type="spellEnd"/>
+      <w:r>
+        <w:t>,</w:t>
       </w:r>
       <w:r>
         <w:rPr>
@@ -1724,12 +1848,14 @@
         </w:rPr>
         <w:t>项目中直接引入</w:t>
       </w:r>
+      <w:proofErr w:type="spellStart"/>
       <w:r>
         <w:rPr>
           <w:rFonts w:hint="eastAsia"/>
         </w:rPr>
         <w:t>Antd</w:t>
       </w:r>
+      <w:proofErr w:type="spellEnd"/>
       <w:r>
         <w:t xml:space="preserve">, </w:t>
       </w:r>
@@ -1739,8 +1865,21 @@
         </w:rPr>
         <w:t>【</w:t>
       </w:r>
-      <w:r>
-        <w:t>npm install antd --save</w:t>
+      <w:proofErr w:type="spellStart"/>
+      <w:r>
+        <w:t>npm</w:t>
+      </w:r>
+      <w:proofErr w:type="spellEnd"/>
+      <w:r>
+        <w:t xml:space="preserve"> install </w:t>
+      </w:r>
+      <w:proofErr w:type="spellStart"/>
+      <w:r>
+        <w:t>antd</w:t>
+      </w:r>
+      <w:proofErr w:type="spellEnd"/>
+      <w:r>
+        <w:t xml:space="preserve"> --save</w:t>
       </w:r>
       <w:r>
         <w:rPr>
@@ -1768,7 +1907,7 @@
                     <pic:cNvPicPr/>
                   </pic:nvPicPr>
                   <pic:blipFill>
-                    <a:blip r:embed="rId26"/>
+                    <a:blip r:embed="rId25"/>
                     <a:stretch>
                       <a:fillRect/>
                     </a:stretch>
@@ -1800,24 +1939,28 @@
         </w:rPr>
         <w:t>安装了</w:t>
       </w:r>
+      <w:proofErr w:type="spellStart"/>
       <w:r>
         <w:rPr>
           <w:rFonts w:hint="eastAsia"/>
         </w:rPr>
         <w:t>antd</w:t>
       </w:r>
+      <w:proofErr w:type="spellEnd"/>
       <w:r>
         <w:rPr>
           <w:rFonts w:hint="eastAsia"/>
         </w:rPr>
         <w:t>之后记得重启</w:t>
       </w:r>
+      <w:proofErr w:type="spellStart"/>
       <w:r>
         <w:rPr>
           <w:rFonts w:hint="eastAsia"/>
         </w:rPr>
         <w:t>npm</w:t>
       </w:r>
+      <w:proofErr w:type="spellEnd"/>
       <w:r>
         <w:t xml:space="preserve"> start;</w:t>
       </w:r>
@@ -1830,24 +1973,28 @@
         </w:rPr>
         <w:t>老师讲课的时候还需要单独引入</w:t>
       </w:r>
+      <w:proofErr w:type="spellStart"/>
       <w:r>
         <w:rPr>
           <w:rFonts w:hint="eastAsia"/>
         </w:rPr>
         <w:t>antd</w:t>
       </w:r>
+      <w:proofErr w:type="spellEnd"/>
       <w:r>
         <w:rPr>
           <w:rFonts w:hint="eastAsia"/>
         </w:rPr>
         <w:t>的</w:t>
       </w:r>
+      <w:proofErr w:type="spellStart"/>
       <w:r>
         <w:rPr>
           <w:rFonts w:hint="eastAsia"/>
         </w:rPr>
         <w:t>css</w:t>
       </w:r>
+      <w:proofErr w:type="spellEnd"/>
       <w:r>
         <w:rPr>
           <w:rFonts w:hint="eastAsia"/>
@@ -1874,7 +2021,7 @@
                     <pic:cNvPicPr/>
                   </pic:nvPicPr>
                   <pic:blipFill>
-                    <a:blip r:embed="rId27"/>
+                    <a:blip r:embed="rId26"/>
                     <a:stretch>
                       <a:fillRect/>
                     </a:stretch>
@@ -1905,6 +2052,135 @@
           <w:rFonts w:hint="eastAsia"/>
         </w:rPr>
         <w:t>我写的时候已经不需要这不操作了；</w:t>
+      </w:r>
+    </w:p>
+    <w:p>
+      <w:pPr>
+        <w:numPr>
+          <w:ilvl w:val="0"/>
+          <w:numId w:val="1"/>
+        </w:numPr>
+      </w:pPr>
+      <w:r>
+        <w:rPr>
+          <w:noProof/>
+        </w:rPr>
+        <w:lastRenderedPageBreak/>
+        <w:drawing>
+          <wp:inline distT="0" distB="0" distL="0" distR="0" wp14:anchorId="71C25F74" wp14:editId="2B254D81">
+            <wp:extent cx="2190750" cy="2462099"/>
+            <wp:effectExtent l="0" t="0" r="0" b="0"/>
+            <wp:docPr id="18" name="Picture 18" descr="Graphical user interface, application, Teams&#10;&#10;Description automatically generated"/>
+            <wp:cNvGraphicFramePr>
+              <a:graphicFrameLocks xmlns:a="http://schemas.openxmlformats.org/drawingml/2006/main" noChangeAspect="1"/>
+            </wp:cNvGraphicFramePr>
+            <a:graphic xmlns:a="http://schemas.openxmlformats.org/drawingml/2006/main">
+              <a:graphicData uri="http://schemas.openxmlformats.org/drawingml/2006/picture">
+                <pic:pic xmlns:pic="http://schemas.openxmlformats.org/drawingml/2006/picture">
+                  <pic:nvPicPr>
+                    <pic:cNvPr id="18" name="Picture 18" descr="Graphical user interface, application, Teams&#10;&#10;Description automatically generated"/>
+                    <pic:cNvPicPr/>
+                  </pic:nvPicPr>
+                  <pic:blipFill>
+                    <a:blip r:embed="rId27"/>
+                    <a:stretch>
+                      <a:fillRect/>
+                    </a:stretch>
+                  </pic:blipFill>
+                  <pic:spPr>
+                    <a:xfrm>
+                      <a:off x="0" y="0"/>
+                      <a:ext cx="2196885" cy="2468994"/>
+                    </a:xfrm>
+                    <a:prstGeom prst="rect">
+                      <a:avLst/>
+                    </a:prstGeom>
+                  </pic:spPr>
+                </pic:pic>
+              </a:graphicData>
+            </a:graphic>
+          </wp:inline>
+        </w:drawing>
+      </w:r>
+      <w:r>
+        <w:t xml:space="preserve"> </w:t>
+      </w:r>
+      <w:r>
+        <w:rPr>
+          <w:rFonts w:hint="eastAsia"/>
+        </w:rPr>
+        <w:t>默认情况下，左右的高度并没有填满整个页面的高度，即使设置了</w:t>
+      </w:r>
+      <w:r>
+        <w:rPr>
+          <w:rFonts w:hint="eastAsia"/>
+        </w:rPr>
+        <w:t>#root</w:t>
+      </w:r>
+      <w:r>
+        <w:rPr>
+          <w:rFonts w:hint="eastAsia"/>
+        </w:rPr>
+        <w:t>和</w:t>
+      </w:r>
+      <w:r>
+        <w:rPr>
+          <w:rFonts w:hint="eastAsia"/>
+        </w:rPr>
+        <w:t>div</w:t>
+      </w:r>
+      <w:r>
+        <w:rPr>
+          <w:rFonts w:hint="eastAsia"/>
+        </w:rPr>
+        <w:t>的</w:t>
+      </w:r>
+      <w:r>
+        <w:rPr>
+          <w:rFonts w:hint="eastAsia"/>
+        </w:rPr>
+        <w:t>height</w:t>
+      </w:r>
+      <w:r>
+        <w:t xml:space="preserve">:100%, </w:t>
+      </w:r>
+      <w:r>
+        <w:rPr>
+          <w:rFonts w:hint="eastAsia"/>
+        </w:rPr>
+        <w:t>也是不起作用，后来发现需要再把</w:t>
+      </w:r>
+      <w:proofErr w:type="spellStart"/>
+      <w:r>
+        <w:rPr>
+          <w:rFonts w:hint="eastAsia"/>
+        </w:rPr>
+        <w:t>html</w:t>
+      </w:r>
+      <w:r>
+        <w:t>,body</w:t>
+      </w:r>
+      <w:proofErr w:type="spellEnd"/>
+      <w:r>
+        <w:rPr>
+          <w:rFonts w:hint="eastAsia"/>
+        </w:rPr>
+        <w:t>的高度设置</w:t>
+      </w:r>
+      <w:r>
+        <w:rPr>
+          <w:rFonts w:hint="eastAsia"/>
+        </w:rPr>
+        <w:t>1</w:t>
+      </w:r>
+      <w:r>
+        <w:t>00%</w:t>
+      </w:r>
+      <w:r>
+        <w:rPr>
+          <w:rFonts w:hint="eastAsia"/>
+        </w:rPr>
+        <w:t>；</w:t>
       </w:r>
     </w:p>
     <w:p>

</xml_diff>

<commit_message>
update RightList.js switch button
</commit_message>
<xml_diff>
--- a/NoteForNewssystem.docx
+++ b/NoteForNewssystem.docx
@@ -10,24 +10,13 @@
         </w:numPr>
       </w:pPr>
       <w:r>
-        <w:t>01/24/</w:t>
-      </w:r>
-      <w:proofErr w:type="gramStart"/>
-      <w:r>
-        <w:t>2023,</w:t>
+        <w:t>01/24/2023,</w:t>
       </w:r>
       <w:r>
         <w:rPr>
           <w:rFonts w:ascii="SimSun" w:eastAsia="SimSun" w:hAnsi="SimSun" w:cs="SimSun" w:hint="eastAsia"/>
         </w:rPr>
-        <w:t>上个项目写了一半</w:t>
-      </w:r>
-      <w:proofErr w:type="gramEnd"/>
-      <w:r>
-        <w:rPr>
-          <w:rFonts w:ascii="SimSun" w:eastAsia="SimSun" w:hAnsi="SimSun" w:cs="SimSun" w:hint="eastAsia"/>
-        </w:rPr>
-        <w:t>，教程被删了。。。</w:t>
+        <w:t>上个项目写了一半，教程被删了。。。</w:t>
       </w:r>
     </w:p>
     <w:p>
@@ -44,30 +33,18 @@
         </w:rPr>
         <w:t>首先就是和</w:t>
       </w:r>
-      <w:proofErr w:type="spellStart"/>
       <w:r>
         <w:t>Github</w:t>
       </w:r>
-      <w:proofErr w:type="spellEnd"/>
       <w:r>
         <w:rPr>
           <w:rFonts w:ascii="SimSun" w:eastAsia="SimSun" w:hAnsi="SimSun" w:cs="SimSun" w:hint="eastAsia"/>
         </w:rPr>
         <w:t>链接。现在本地终端窗口执行</w:t>
       </w:r>
-      <w:proofErr w:type="spellStart"/>
-      <w:r>
-        <w:t>npx</w:t>
-      </w:r>
-      <w:proofErr w:type="spellEnd"/>
-      <w:r>
-        <w:t xml:space="preserve"> create-react-app </w:t>
-      </w:r>
-      <w:proofErr w:type="spellStart"/>
-      <w:r>
-        <w:t>newssystem</w:t>
-      </w:r>
-      <w:proofErr w:type="spellEnd"/>
+      <w:r>
+        <w:t>npx create-react-app newssystem</w:t>
+      </w:r>
       <w:r>
         <w:rPr>
           <w:rFonts w:ascii="SimSun" w:eastAsia="SimSun" w:hAnsi="SimSun" w:cs="SimSun" w:hint="eastAsia"/>
@@ -143,60 +120,37 @@
         <w:rPr>
           <w:rFonts w:ascii="SimSun" w:eastAsia="SimSun" w:hAnsi="SimSun" w:cs="SimSun" w:hint="eastAsia"/>
         </w:rPr>
-        <w:t>，</w:t>
-      </w:r>
-      <w:proofErr w:type="gramStart"/>
+        <w:t>，创建好之后会自动带有一个</w:t>
+      </w:r>
+      <w:r>
+        <w:t>.git</w:t>
+      </w:r>
       <w:r>
         <w:rPr>
           <w:rFonts w:ascii="SimSun" w:eastAsia="SimSun" w:hAnsi="SimSun" w:cs="SimSun" w:hint="eastAsia"/>
         </w:rPr>
-        <w:t>创建好之后会自动带有一个</w:t>
-      </w:r>
-      <w:r>
-        <w:t>.git</w:t>
-      </w:r>
-      <w:proofErr w:type="gramEnd"/>
+        <w:t>的文件，把这个删掉就行；然后在</w:t>
+      </w:r>
+      <w:r>
+        <w:t>github</w:t>
+      </w:r>
       <w:r>
         <w:rPr>
           <w:rFonts w:ascii="SimSun" w:eastAsia="SimSun" w:hAnsi="SimSun" w:cs="SimSun" w:hint="eastAsia"/>
         </w:rPr>
-        <w:t>的文件，把这个删掉就行；然后在</w:t>
-      </w:r>
-      <w:proofErr w:type="spellStart"/>
-      <w:r>
-        <w:t>github</w:t>
-      </w:r>
-      <w:proofErr w:type="spellEnd"/>
+        <w:t>中创建好</w:t>
+      </w:r>
+      <w:r>
+        <w:t>cms-manage</w:t>
+      </w:r>
       <w:r>
         <w:rPr>
           <w:rFonts w:ascii="SimSun" w:eastAsia="SimSun" w:hAnsi="SimSun" w:cs="SimSun" w:hint="eastAsia"/>
         </w:rPr>
-        <w:t>中创建好</w:t>
-      </w:r>
-      <w:proofErr w:type="spellStart"/>
-      <w:r>
-        <w:t>cms</w:t>
-      </w:r>
-      <w:proofErr w:type="spellEnd"/>
-      <w:r>
-        <w:t>-manage</w:t>
-      </w:r>
-      <w:r>
-        <w:rPr>
-          <w:rFonts w:ascii="SimSun" w:eastAsia="SimSun" w:hAnsi="SimSun" w:cs="SimSun" w:hint="eastAsia"/>
-        </w:rPr>
         <w:t>的目录，复制好地址；回到本地文件夹，执行命令</w:t>
       </w:r>
       <w:r>
-        <w:t xml:space="preserve">git </w:t>
-      </w:r>
-      <w:proofErr w:type="spellStart"/>
-      <w:r>
-        <w:t>init</w:t>
-      </w:r>
-      <w:proofErr w:type="spellEnd"/>
-      <w:r>
-        <w:t xml:space="preserve">, </w:t>
+        <w:t xml:space="preserve">git init, </w:t>
       </w:r>
       <w:r>
         <w:rPr>
@@ -424,11 +378,9 @@
           <w:numId w:val="1"/>
         </w:numPr>
       </w:pPr>
-      <w:proofErr w:type="spellStart"/>
       <w:r>
         <w:t>Npx</w:t>
       </w:r>
-      <w:proofErr w:type="spellEnd"/>
       <w:r>
         <w:rPr>
           <w:rFonts w:ascii="SimSun" w:eastAsia="SimSun" w:hAnsi="SimSun" w:cs="SimSun" w:hint="eastAsia"/>
@@ -442,27 +394,17 @@
         <w:rPr>
           <w:rFonts w:ascii="SimSun" w:eastAsia="SimSun" w:hAnsi="SimSun" w:cs="SimSun" w:hint="eastAsia"/>
         </w:rPr>
-        <w:t>目录之后，</w:t>
-      </w:r>
-      <w:proofErr w:type="gramStart"/>
+        <w:t>目录之后，自动生成的</w:t>
+      </w:r>
+      <w:r>
+        <w:t>src</w:t>
+      </w:r>
       <w:r>
         <w:rPr>
           <w:rFonts w:ascii="SimSun" w:eastAsia="SimSun" w:hAnsi="SimSun" w:cs="SimSun" w:hint="eastAsia"/>
         </w:rPr>
-        <w:t>自动生成的</w:t>
-      </w:r>
-      <w:proofErr w:type="spellStart"/>
-      <w:r>
-        <w:t>src</w:t>
-      </w:r>
-      <w:proofErr w:type="spellEnd"/>
-      <w:r>
-        <w:rPr>
-          <w:rFonts w:ascii="SimSun" w:eastAsia="SimSun" w:hAnsi="SimSun" w:cs="SimSun" w:hint="eastAsia"/>
-        </w:rPr>
         <w:t>文件夹里面的所有文件都可以直接删掉；</w:t>
       </w:r>
-      <w:proofErr w:type="gramEnd"/>
     </w:p>
     <w:p>
       <w:pPr>
@@ -507,14 +449,12 @@
         </w:rPr>
         <w:t>的时候，加载了好多次，</w:t>
       </w:r>
-      <w:proofErr w:type="spellStart"/>
       <w:r>
         <w:rPr>
           <w:rFonts w:hint="eastAsia"/>
         </w:rPr>
         <w:t>npm</w:t>
       </w:r>
-      <w:proofErr w:type="spellEnd"/>
       <w:r>
         <w:t xml:space="preserve"> install -g sass</w:t>
       </w:r>
@@ -574,27 +514,14 @@
         </w:rPr>
         <w:t>，后来在弹幕里找到说要重启，就是关掉</w:t>
       </w:r>
-      <w:r>
-        <w:fldChar w:fldCharType="begin"/>
-      </w:r>
-      <w:r>
-        <w:instrText>HYPERLINK "http://localhost:3001/"</w:instrText>
-      </w:r>
-      <w:r>
-        <w:fldChar w:fldCharType="separate"/>
-      </w:r>
-      <w:r>
-        <w:rPr>
-          <w:rStyle w:val="Hyperlink"/>
-        </w:rPr>
-        <w:t>http://localhost:3001/</w:t>
-      </w:r>
-      <w:r>
-        <w:rPr>
-          <w:rStyle w:val="Hyperlink"/>
-        </w:rPr>
-        <w:fldChar w:fldCharType="end"/>
-      </w:r>
+      <w:hyperlink r:id="rId9" w:history="1">
+        <w:r>
+          <w:rPr>
+            <w:rStyle w:val="Hyperlink"/>
+          </w:rPr>
+          <w:t>http://localhost:3001/</w:t>
+        </w:r>
+      </w:hyperlink>
       <w:r>
         <w:t xml:space="preserve">, </w:t>
       </w:r>
@@ -604,7 +531,6 @@
         </w:rPr>
         <w:t>重新</w:t>
       </w:r>
-      <w:proofErr w:type="spellStart"/>
       <w:r>
         <w:rPr>
           <w:rFonts w:hint="eastAsia"/>
@@ -612,11 +538,7 @@
         <w:t>n</w:t>
       </w:r>
       <w:r>
-        <w:t>pm</w:t>
-      </w:r>
-      <w:proofErr w:type="spellEnd"/>
-      <w:r>
-        <w:t xml:space="preserve"> start, </w:t>
+        <w:t xml:space="preserve">pm start, </w:t>
       </w:r>
       <w:r>
         <w:rPr>
@@ -686,7 +608,7 @@
                     <pic:cNvPicPr/>
                   </pic:nvPicPr>
                   <pic:blipFill>
-                    <a:blip r:embed="rId9"/>
+                    <a:blip r:embed="rId10"/>
                     <a:stretch>
                       <a:fillRect/>
                     </a:stretch>
@@ -712,14 +634,12 @@
         </w:rPr>
         <w:t>，但在</w:t>
       </w:r>
-      <w:proofErr w:type="spellStart"/>
       <w:r>
         <w:rPr>
           <w:rFonts w:hint="eastAsia"/>
         </w:rPr>
         <w:t>cmd</w:t>
       </w:r>
-      <w:proofErr w:type="spellEnd"/>
       <w:r>
         <w:rPr>
           <w:rFonts w:hint="eastAsia"/>
@@ -747,7 +667,7 @@
                     <pic:cNvPicPr/>
                   </pic:nvPicPr>
                   <pic:blipFill>
-                    <a:blip r:embed="rId10"/>
+                    <a:blip r:embed="rId11"/>
                     <a:stretch>
                       <a:fillRect/>
                     </a:stretch>
@@ -779,14 +699,12 @@
         </w:rPr>
         <w:t>这里我执行的事</w:t>
       </w:r>
-      <w:proofErr w:type="spellStart"/>
       <w:r>
         <w:rPr>
           <w:rFonts w:hint="eastAsia"/>
         </w:rPr>
         <w:t>npm</w:t>
       </w:r>
-      <w:proofErr w:type="spellEnd"/>
       <w:r>
         <w:t xml:space="preserve"> install node-sass</w:t>
       </w:r>
@@ -810,14 +728,12 @@
         </w:rPr>
         <w:t>安装</w:t>
       </w:r>
-      <w:proofErr w:type="spellStart"/>
       <w:r>
         <w:rPr>
           <w:rFonts w:hint="eastAsia"/>
         </w:rPr>
         <w:t>axios</w:t>
       </w:r>
-      <w:proofErr w:type="spellEnd"/>
       <w:r>
         <w:rPr>
           <w:rFonts w:hint="eastAsia"/>
@@ -844,7 +760,7 @@
                     <pic:cNvPicPr/>
                   </pic:nvPicPr>
                   <pic:blipFill>
-                    <a:blip r:embed="rId11"/>
+                    <a:blip r:embed="rId12"/>
                     <a:stretch>
                       <a:fillRect/>
                     </a:stretch>
@@ -892,7 +808,7 @@
                     <pic:cNvPicPr/>
                   </pic:nvPicPr>
                   <pic:blipFill>
-                    <a:blip r:embed="rId12"/>
+                    <a:blip r:embed="rId13"/>
                     <a:stretch>
                       <a:fillRect/>
                     </a:stretch>
@@ -927,7 +843,7 @@
         </w:rPr>
         <w:t>这一节用的的代码来自这个网页</w:t>
       </w:r>
-      <w:hyperlink r:id="rId13" w:history="1">
+      <w:hyperlink r:id="rId14" w:history="1">
         <w:r>
           <w:rPr>
             <w:rStyle w:val="Hyperlink"/>
@@ -986,14 +902,12 @@
         </w:rPr>
         <w:t>，而是</w:t>
       </w:r>
-      <w:proofErr w:type="spellStart"/>
       <w:r>
         <w:rPr>
           <w:rFonts w:hint="eastAsia"/>
         </w:rPr>
         <w:t>api</w:t>
       </w:r>
-      <w:proofErr w:type="spellEnd"/>
       <w:r>
         <w:t>,</w:t>
       </w:r>
@@ -1023,7 +937,7 @@
                     <pic:cNvPicPr/>
                   </pic:nvPicPr>
                   <pic:blipFill>
-                    <a:blip r:embed="rId14"/>
+                    <a:blip r:embed="rId15"/>
                     <a:stretch>
                       <a:fillRect/>
                     </a:stretch>
@@ -1063,7 +977,7 @@
                     <pic:cNvPicPr/>
                   </pic:nvPicPr>
                   <pic:blipFill>
-                    <a:blip r:embed="rId15"/>
+                    <a:blip r:embed="rId16"/>
                     <a:stretch>
                       <a:fillRect/>
                     </a:stretch>
@@ -1097,19 +1011,9 @@
         </w:rPr>
         <w:t>在配置路由的时候遇到了不少问题，首先保证已经安装了，</w:t>
       </w:r>
-      <w:proofErr w:type="spellStart"/>
-      <w:r>
-        <w:t>npm</w:t>
-      </w:r>
-      <w:proofErr w:type="spellEnd"/>
-      <w:r>
-        <w:t xml:space="preserve"> install react-router-</w:t>
-      </w:r>
-      <w:proofErr w:type="spellStart"/>
-      <w:r>
-        <w:t>dom</w:t>
-      </w:r>
-      <w:proofErr w:type="spellEnd"/>
+      <w:r>
+        <w:t>npm install react-router-dom</w:t>
+      </w:r>
       <w:r>
         <w:rPr>
           <w:rFonts w:hint="eastAsia"/>
@@ -1137,7 +1041,7 @@
                     <pic:cNvPicPr/>
                   </pic:nvPicPr>
                   <pic:blipFill>
-                    <a:blip r:embed="rId16"/>
+                    <a:blip r:embed="rId17"/>
                     <a:stretch>
                       <a:fillRect/>
                     </a:stretch>
@@ -1169,7 +1073,7 @@
         </w:rPr>
         <w:t>参考这个网页：</w:t>
       </w:r>
-      <w:hyperlink r:id="rId17" w:history="1">
+      <w:hyperlink r:id="rId18" w:history="1">
         <w:r>
           <w:rPr>
             <w:rStyle w:val="Hyperlink"/>
@@ -1206,14 +1110,12 @@
         </w:rPr>
         <w:t>】写到路由那一块的时候，一直出错，按照老师写的不行，按照</w:t>
       </w:r>
-      <w:proofErr w:type="spellStart"/>
       <w:r>
         <w:rPr>
           <w:rFonts w:hint="eastAsia"/>
         </w:rPr>
         <w:t>cms</w:t>
       </w:r>
-      <w:proofErr w:type="spellEnd"/>
       <w:r>
         <w:t>-manage</w:t>
       </w:r>
@@ -1274,23 +1176,10 @@
         </w:rPr>
         <w:t>以下的版本才能支持，所以直接</w:t>
       </w:r>
-      <w:proofErr w:type="spellStart"/>
-      <w:r>
-        <w:t>npm</w:t>
-      </w:r>
-      <w:proofErr w:type="spellEnd"/>
-      <w:r>
-        <w:t xml:space="preserve"> </w:t>
-      </w:r>
-      <w:proofErr w:type="spellStart"/>
-      <w:r>
-        <w:t>i</w:t>
-      </w:r>
-      <w:proofErr w:type="spellEnd"/>
-      <w:r>
-        <w:t xml:space="preserve"> </w:t>
-      </w:r>
-      <w:hyperlink r:id="rId18" w:history="1">
+      <w:r>
+        <w:t xml:space="preserve">npm i </w:t>
+      </w:r>
+      <w:hyperlink r:id="rId19" w:history="1">
         <w:r>
           <w:rPr>
             <w:rStyle w:val="Hyperlink"/>
@@ -1335,7 +1224,7 @@
                     <pic:cNvPicPr/>
                   </pic:nvPicPr>
                   <pic:blipFill>
-                    <a:blip r:embed="rId19"/>
+                    <a:blip r:embed="rId20"/>
                     <a:stretch>
                       <a:fillRect/>
                     </a:stretch>
@@ -1362,16 +1251,8 @@
         <w:rPr>
           <w:rFonts w:hint="eastAsia"/>
         </w:rPr>
-        <w:t>的功能就是用来，匹配到一个地址，</w:t>
-      </w:r>
-      <w:proofErr w:type="gramStart"/>
-      <w:r>
-        <w:rPr>
-          <w:rFonts w:hint="eastAsia"/>
-        </w:rPr>
-        <w:t>就不会再接着匹配下面的代码了；</w:t>
-      </w:r>
-      <w:proofErr w:type="gramEnd"/>
+        <w:t>的功能就是用来，匹配到一个地址，就不会再接着匹配下面的代码了；</w:t>
+      </w:r>
     </w:p>
     <w:p>
       <w:pPr>
@@ -1400,7 +1281,7 @@
                     <pic:cNvPicPr/>
                   </pic:nvPicPr>
                   <pic:blipFill>
-                    <a:blip r:embed="rId20"/>
+                    <a:blip r:embed="rId21"/>
                     <a:stretch>
                       <a:fillRect/>
                     </a:stretch>
@@ -1429,7 +1310,6 @@
         </w:rPr>
         <w:t>这两句代码的区别就是，下面的可以实现路由拦截，假如用户并没有登录，是不能查看</w:t>
       </w:r>
-      <w:proofErr w:type="spellStart"/>
       <w:r>
         <w:rPr>
           <w:rFonts w:hint="eastAsia"/>
@@ -1439,7 +1319,6 @@
       <w:r>
         <w:t>SandBox</w:t>
       </w:r>
-      <w:proofErr w:type="spellEnd"/>
       <w:r>
         <w:rPr>
           <w:rFonts w:hint="eastAsia"/>
@@ -1503,7 +1382,7 @@
         </w:rPr>
         <w:t xml:space="preserve"> </w:t>
       </w:r>
-      <w:hyperlink r:id="rId21" w:history="1">
+      <w:hyperlink r:id="rId22" w:history="1">
         <w:r>
           <w:rPr>
             <w:rStyle w:val="Hyperlink"/>
@@ -1539,7 +1418,7 @@
                     <pic:cNvPicPr/>
                   </pic:nvPicPr>
                   <pic:blipFill>
-                    <a:blip r:embed="rId22"/>
+                    <a:blip r:embed="rId23"/>
                     <a:stretch>
                       <a:fillRect/>
                     </a:stretch>
@@ -1588,7 +1467,7 @@
                     <pic:cNvPicPr/>
                   </pic:nvPicPr>
                   <pic:blipFill>
-                    <a:blip r:embed="rId23"/>
+                    <a:blip r:embed="rId24"/>
                     <a:stretch>
                       <a:fillRect/>
                     </a:stretch>
@@ -1638,7 +1517,6 @@
         </w:rPr>
         <w:t>的时候，页面只有</w:t>
       </w:r>
-      <w:proofErr w:type="spellStart"/>
       <w:r>
         <w:rPr>
           <w:rFonts w:hint="eastAsia"/>
@@ -1648,14 +1526,12 @@
       <w:r>
         <w:t>Menu</w:t>
       </w:r>
-      <w:proofErr w:type="spellEnd"/>
       <w:r>
         <w:rPr>
           <w:rFonts w:hint="eastAsia"/>
         </w:rPr>
         <w:t>和</w:t>
       </w:r>
-      <w:proofErr w:type="spellStart"/>
       <w:r>
         <w:rPr>
           <w:rFonts w:hint="eastAsia"/>
@@ -1663,11 +1539,7 @@
         <w:t>Top</w:t>
       </w:r>
       <w:r>
-        <w:t>Header</w:t>
-      </w:r>
-      <w:proofErr w:type="spellEnd"/>
-      <w:r>
-        <w:t>,</w:t>
+        <w:t>Header,</w:t>
       </w:r>
       <w:r>
         <w:rPr>
@@ -1695,7 +1567,7 @@
                     <pic:cNvPicPr/>
                   </pic:nvPicPr>
                   <pic:blipFill>
-                    <a:blip r:embed="rId24"/>
+                    <a:blip r:embed="rId25"/>
                     <a:stretch>
                       <a:fillRect/>
                     </a:stretch>
@@ -1773,15 +1645,7 @@
         <w:t>l</w:t>
       </w:r>
       <w:r>
-        <w:t>ocalhost:3000/</w:t>
-      </w:r>
-      <w:proofErr w:type="spellStart"/>
-      <w:r>
-        <w:t>errtteeww</w:t>
-      </w:r>
-      <w:proofErr w:type="spellEnd"/>
-      <w:r>
-        <w:t>,</w:t>
+        <w:t>ocalhost:3000/errtteeww,</w:t>
       </w:r>
       <w:r>
         <w:rPr>
@@ -1848,14 +1712,12 @@
         </w:rPr>
         <w:t>项目中直接引入</w:t>
       </w:r>
-      <w:proofErr w:type="spellStart"/>
       <w:r>
         <w:rPr>
           <w:rFonts w:hint="eastAsia"/>
         </w:rPr>
         <w:t>Antd</w:t>
       </w:r>
-      <w:proofErr w:type="spellEnd"/>
       <w:r>
         <w:t xml:space="preserve">, </w:t>
       </w:r>
@@ -1865,21 +1727,8 @@
         </w:rPr>
         <w:t>【</w:t>
       </w:r>
-      <w:proofErr w:type="spellStart"/>
-      <w:r>
-        <w:t>npm</w:t>
-      </w:r>
-      <w:proofErr w:type="spellEnd"/>
-      <w:r>
-        <w:t xml:space="preserve"> install </w:t>
-      </w:r>
-      <w:proofErr w:type="spellStart"/>
-      <w:r>
-        <w:t>antd</w:t>
-      </w:r>
-      <w:proofErr w:type="spellEnd"/>
-      <w:r>
-        <w:t xml:space="preserve"> --save</w:t>
+      <w:r>
+        <w:t>npm install antd --save</w:t>
       </w:r>
       <w:r>
         <w:rPr>
@@ -1907,7 +1756,7 @@
                     <pic:cNvPicPr/>
                   </pic:nvPicPr>
                   <pic:blipFill>
-                    <a:blip r:embed="rId25"/>
+                    <a:blip r:embed="rId26"/>
                     <a:stretch>
                       <a:fillRect/>
                     </a:stretch>
@@ -1939,28 +1788,24 @@
         </w:rPr>
         <w:t>安装了</w:t>
       </w:r>
-      <w:proofErr w:type="spellStart"/>
       <w:r>
         <w:rPr>
           <w:rFonts w:hint="eastAsia"/>
         </w:rPr>
         <w:t>antd</w:t>
       </w:r>
-      <w:proofErr w:type="spellEnd"/>
       <w:r>
         <w:rPr>
           <w:rFonts w:hint="eastAsia"/>
         </w:rPr>
         <w:t>之后记得重启</w:t>
       </w:r>
-      <w:proofErr w:type="spellStart"/>
       <w:r>
         <w:rPr>
           <w:rFonts w:hint="eastAsia"/>
         </w:rPr>
         <w:t>npm</w:t>
       </w:r>
-      <w:proofErr w:type="spellEnd"/>
       <w:r>
         <w:t xml:space="preserve"> start;</w:t>
       </w:r>
@@ -1973,28 +1818,24 @@
         </w:rPr>
         <w:t>老师讲课的时候还需要单独引入</w:t>
       </w:r>
-      <w:proofErr w:type="spellStart"/>
       <w:r>
         <w:rPr>
           <w:rFonts w:hint="eastAsia"/>
         </w:rPr>
         <w:t>antd</w:t>
       </w:r>
-      <w:proofErr w:type="spellEnd"/>
       <w:r>
         <w:rPr>
           <w:rFonts w:hint="eastAsia"/>
         </w:rPr>
         <w:t>的</w:t>
       </w:r>
-      <w:proofErr w:type="spellStart"/>
       <w:r>
         <w:rPr>
           <w:rFonts w:hint="eastAsia"/>
         </w:rPr>
         <w:t>css</w:t>
       </w:r>
-      <w:proofErr w:type="spellEnd"/>
       <w:r>
         <w:rPr>
           <w:rFonts w:hint="eastAsia"/>
@@ -2021,7 +1862,7 @@
                     <pic:cNvPicPr/>
                   </pic:nvPicPr>
                   <pic:blipFill>
-                    <a:blip r:embed="rId26"/>
+                    <a:blip r:embed="rId27"/>
                     <a:stretch>
                       <a:fillRect/>
                     </a:stretch>
@@ -2082,7 +1923,7 @@
                     <pic:cNvPicPr/>
                   </pic:nvPicPr>
                   <pic:blipFill>
-                    <a:blip r:embed="rId27"/>
+                    <a:blip r:embed="rId28"/>
                     <a:stretch>
                       <a:fillRect/>
                     </a:stretch>
@@ -2150,7 +1991,6 @@
         </w:rPr>
         <w:t>也是不起作用，后来发现需要再把</w:t>
       </w:r>
-      <w:proofErr w:type="spellStart"/>
       <w:r>
         <w:rPr>
           <w:rFonts w:hint="eastAsia"/>
@@ -2160,7 +2000,6 @@
       <w:r>
         <w:t>,body</w:t>
       </w:r>
-      <w:proofErr w:type="spellEnd"/>
       <w:r>
         <w:rPr>
           <w:rFonts w:hint="eastAsia"/>
@@ -2211,7 +2050,6 @@
         </w:rPr>
         <w:t>】老师写的路由跳转的方法在我这里不管用，弹幕中有说用</w:t>
       </w:r>
-      <w:proofErr w:type="spellStart"/>
       <w:r>
         <w:rPr>
           <w:rFonts w:hint="eastAsia"/>
@@ -2221,7 +2059,6 @@
       <w:r>
         <w:t>Navigate</w:t>
       </w:r>
-      <w:proofErr w:type="spellEnd"/>
       <w:r>
         <w:rPr>
           <w:rFonts w:hint="eastAsia"/>
@@ -2272,7 +2109,7 @@
                     <pic:cNvPicPr/>
                   </pic:nvPicPr>
                   <pic:blipFill>
-                    <a:blip r:embed="rId28"/>
+                    <a:blip r:embed="rId29"/>
                     <a:stretch>
                       <a:fillRect/>
                     </a:stretch>
@@ -2320,7 +2157,7 @@
                     <pic:cNvPicPr/>
                   </pic:nvPicPr>
                   <pic:blipFill>
-                    <a:blip r:embed="rId29"/>
+                    <a:blip r:embed="rId30"/>
                     <a:stretch>
                       <a:fillRect/>
                     </a:stretch>
@@ -2341,21 +2178,14 @@
         </w:drawing>
       </w:r>
       <w:r>
-        <w:t xml:space="preserve"> </w:t>
-      </w:r>
-      <w:proofErr w:type="spellStart"/>
-      <w:proofErr w:type="gramStart"/>
-      <w:r>
-        <w:t>cmd</w:t>
-      </w:r>
-      <w:proofErr w:type="spellEnd"/>
+        <w:t xml:space="preserve"> cmd</w:t>
+      </w:r>
       <w:r>
         <w:rPr>
           <w:rFonts w:hint="eastAsia"/>
         </w:rPr>
         <w:t>进入某个文件夹目录；</w:t>
       </w:r>
-      <w:proofErr w:type="gramEnd"/>
     </w:p>
     <w:p>
       <w:pPr>
@@ -2385,7 +2215,6 @@
         </w:rPr>
         <w:t>】这几节用到的</w:t>
       </w:r>
-      <w:proofErr w:type="spellStart"/>
       <w:r>
         <w:rPr>
           <w:rFonts w:hint="eastAsia"/>
@@ -2395,21 +2224,18 @@
       <w:r>
         <w:t>b.json</w:t>
       </w:r>
-      <w:proofErr w:type="spellEnd"/>
       <w:r>
         <w:rPr>
           <w:rFonts w:hint="eastAsia"/>
         </w:rPr>
         <w:t>文件，在</w:t>
       </w:r>
-      <w:proofErr w:type="spellStart"/>
       <w:r>
         <w:rPr>
           <w:rFonts w:hint="eastAsia"/>
         </w:rPr>
         <w:t>github</w:t>
       </w:r>
-      <w:proofErr w:type="spellEnd"/>
       <w:r>
         <w:rPr>
           <w:rFonts w:hint="eastAsia"/>
@@ -2445,7 +2271,7 @@
                     <pic:cNvPicPr/>
                   </pic:nvPicPr>
                   <pic:blipFill>
-                    <a:blip r:embed="rId30"/>
+                    <a:blip r:embed="rId31"/>
                     <a:stretch>
                       <a:fillRect/>
                     </a:stretch>
@@ -2524,7 +2350,7 @@
                     <pic:cNvPicPr/>
                   </pic:nvPicPr>
                   <pic:blipFill>
-                    <a:blip r:embed="rId31"/>
+                    <a:blip r:embed="rId32"/>
                     <a:stretch>
                       <a:fillRect/>
                     </a:stretch>
@@ -2606,7 +2432,7 @@
                     <pic:cNvPicPr/>
                   </pic:nvPicPr>
                   <pic:blipFill>
-                    <a:blip r:embed="rId32"/>
+                    <a:blip r:embed="rId33"/>
                     <a:stretch>
                       <a:fillRect/>
                     </a:stretch>
@@ -2685,7 +2511,7 @@
                     <pic:cNvPicPr/>
                   </pic:nvPicPr>
                   <pic:blipFill>
-                    <a:blip r:embed="rId33"/>
+                    <a:blip r:embed="rId34"/>
                     <a:stretch>
                       <a:fillRect/>
                     </a:stretch>
@@ -2725,7 +2551,7 @@
                     <pic:cNvPicPr/>
                   </pic:nvPicPr>
                   <pic:blipFill>
-                    <a:blip r:embed="rId34"/>
+                    <a:blip r:embed="rId35"/>
                     <a:stretch>
                       <a:fillRect/>
                     </a:stretch>
@@ -2789,7 +2615,7 @@
         </w:rPr>
         <w:t>本来应该直接跳转到</w:t>
       </w:r>
-      <w:hyperlink r:id="rId35" w:anchor="/home" w:history="1">
+      <w:hyperlink r:id="rId36" w:anchor="/home" w:history="1">
         <w:r>
           <w:rPr>
             <w:rStyle w:val="Hyperlink"/>
@@ -2834,7 +2660,7 @@
         <w:lastRenderedPageBreak/>
         <w:t>一直是</w:t>
       </w:r>
-      <w:hyperlink r:id="rId36" w:anchor="/Home" w:history="1">
+      <w:hyperlink r:id="rId37" w:anchor="/Home" w:history="1">
         <w:r>
           <w:rPr>
             <w:rStyle w:val="Hyperlink"/>
@@ -2871,7 +2697,7 @@
                     <pic:cNvPicPr/>
                   </pic:nvPicPr>
                   <pic:blipFill>
-                    <a:blip r:embed="rId37"/>
+                    <a:blip r:embed="rId38"/>
                     <a:stretch>
                       <a:fillRect/>
                     </a:stretch>
@@ -2919,7 +2745,7 @@
                     <pic:cNvPicPr/>
                   </pic:nvPicPr>
                   <pic:blipFill>
-                    <a:blip r:embed="rId38"/>
+                    <a:blip r:embed="rId39"/>
                     <a:stretch>
                       <a:fillRect/>
                     </a:stretch>
@@ -2948,7 +2774,6 @@
         </w:rPr>
         <w:t>想要启动</w:t>
       </w:r>
-      <w:proofErr w:type="spellStart"/>
       <w:r>
         <w:rPr>
           <w:rFonts w:hint="eastAsia"/>
@@ -2956,11 +2781,7 @@
         <w:t>j</w:t>
       </w:r>
       <w:r>
-        <w:t>son</w:t>
-      </w:r>
-      <w:proofErr w:type="spellEnd"/>
-      <w:r>
-        <w:t>-server,</w:t>
+        <w:t>son-server,</w:t>
       </w:r>
       <w:r>
         <w:rPr>
@@ -2968,14 +2789,12 @@
         </w:rPr>
         <w:t>就要先进去文件所在的文件夹，打开</w:t>
       </w:r>
-      <w:proofErr w:type="spellStart"/>
       <w:r>
         <w:rPr>
           <w:rFonts w:hint="eastAsia"/>
         </w:rPr>
         <w:t>cmd</w:t>
       </w:r>
-      <w:proofErr w:type="spellEnd"/>
       <w:r>
         <w:t xml:space="preserve">, </w:t>
       </w:r>
@@ -2985,7 +2804,6 @@
         </w:rPr>
         <w:t>然后输入</w:t>
       </w:r>
-      <w:proofErr w:type="spellStart"/>
       <w:r>
         <w:rPr>
           <w:rFonts w:hint="eastAsia"/>
@@ -2993,21 +2811,7 @@
         <w:t>j</w:t>
       </w:r>
       <w:r>
-        <w:t>son</w:t>
-      </w:r>
-      <w:proofErr w:type="spellEnd"/>
-      <w:r>
-        <w:t>-sever –watch .\</w:t>
-      </w:r>
-      <w:proofErr w:type="spellStart"/>
-      <w:proofErr w:type="gramStart"/>
-      <w:r>
-        <w:t>db.json</w:t>
-      </w:r>
-      <w:proofErr w:type="spellEnd"/>
-      <w:proofErr w:type="gramEnd"/>
-      <w:r>
-        <w:t xml:space="preserve"> –port 5000</w:t>
+        <w:t>son-sever –watch .\db.json –port 5000</w:t>
       </w:r>
     </w:p>
     <w:p>
@@ -3141,7 +2945,7 @@
                     <pic:cNvPicPr/>
                   </pic:nvPicPr>
                   <pic:blipFill>
-                    <a:blip r:embed="rId39"/>
+                    <a:blip r:embed="rId40"/>
                     <a:stretch>
                       <a:fillRect/>
                     </a:stretch>
@@ -3211,7 +3015,7 @@
                     <pic:cNvPicPr/>
                   </pic:nvPicPr>
                   <pic:blipFill>
-                    <a:blip r:embed="rId40"/>
+                    <a:blip r:embed="rId41"/>
                     <a:stretch>
                       <a:fillRect/>
                     </a:stretch>
@@ -3259,7 +3063,7 @@
                     <pic:cNvPicPr/>
                   </pic:nvPicPr>
                   <pic:blipFill>
-                    <a:blip r:embed="rId41"/>
+                    <a:blip r:embed="rId42"/>
                     <a:stretch>
                       <a:fillRect/>
                     </a:stretch>
@@ -3356,7 +3160,7 @@
                     <pic:cNvPicPr/>
                   </pic:nvPicPr>
                   <pic:blipFill>
-                    <a:blip r:embed="rId42"/>
+                    <a:blip r:embed="rId43"/>
                     <a:stretch>
                       <a:fillRect/>
                     </a:stretch>
@@ -3405,7 +3209,7 @@
                     <pic:cNvPicPr/>
                   </pic:nvPicPr>
                   <pic:blipFill>
-                    <a:blip r:embed="rId43"/>
+                    <a:blip r:embed="rId44"/>
                     <a:stretch>
                       <a:fillRect/>
                     </a:stretch>
@@ -3453,7 +3257,7 @@
                     <pic:cNvPicPr/>
                   </pic:nvPicPr>
                   <pic:blipFill>
-                    <a:blip r:embed="rId44"/>
+                    <a:blip r:embed="rId45"/>
                     <a:stretch>
                       <a:fillRect/>
                     </a:stretch>
@@ -3502,7 +3306,7 @@
                     <pic:cNvPicPr/>
                   </pic:nvPicPr>
                   <pic:blipFill>
-                    <a:blip r:embed="rId45"/>
+                    <a:blip r:embed="rId46"/>
                     <a:stretch>
                       <a:fillRect/>
                     </a:stretch>
@@ -3551,7 +3355,7 @@
                     <pic:cNvPicPr/>
                   </pic:nvPicPr>
                   <pic:blipFill>
-                    <a:blip r:embed="rId46"/>
+                    <a:blip r:embed="rId47"/>
                     <a:stretch>
                       <a:fillRect/>
                     </a:stretch>
@@ -3600,7 +3404,7 @@
                     <pic:cNvPicPr/>
                   </pic:nvPicPr>
                   <pic:blipFill>
-                    <a:blip r:embed="rId47"/>
+                    <a:blip r:embed="rId48"/>
                     <a:stretch>
                       <a:fillRect/>
                     </a:stretch>
@@ -3648,7 +3452,7 @@
                     <pic:cNvPicPr/>
                   </pic:nvPicPr>
                   <pic:blipFill>
-                    <a:blip r:embed="rId48"/>
+                    <a:blip r:embed="rId49"/>
                     <a:stretch>
                       <a:fillRect/>
                     </a:stretch>
@@ -3689,7 +3493,6 @@
         </w:rPr>
         <w:t>的</w:t>
       </w:r>
-      <w:proofErr w:type="spellStart"/>
       <w:r>
         <w:rPr>
           <w:rFonts w:hint="eastAsia"/>
@@ -3699,7 +3502,6 @@
       <w:r>
         <w:t>flow:auto</w:t>
       </w:r>
-      <w:proofErr w:type="spellEnd"/>
       <w:r>
         <w:rPr>
           <w:rFonts w:hint="eastAsia"/>
@@ -3795,7 +3597,7 @@
                     <pic:cNvPicPr/>
                   </pic:nvPicPr>
                   <pic:blipFill>
-                    <a:blip r:embed="rId49"/>
+                    <a:blip r:embed="rId50"/>
                     <a:stretch>
                       <a:fillRect/>
                     </a:stretch>
@@ -3867,7 +3669,7 @@
                     <pic:cNvPicPr/>
                   </pic:nvPicPr>
                   <pic:blipFill>
-                    <a:blip r:embed="rId50"/>
+                    <a:blip r:embed="rId51"/>
                     <a:stretch>
                       <a:fillRect/>
                     </a:stretch>
@@ -3916,7 +3718,7 @@
                     <pic:cNvPicPr/>
                   </pic:nvPicPr>
                   <pic:blipFill>
-                    <a:blip r:embed="rId51"/>
+                    <a:blip r:embed="rId52"/>
                     <a:stretch>
                       <a:fillRect/>
                     </a:stretch>
@@ -4029,7 +3831,7 @@
                     <pic:cNvPicPr/>
                   </pic:nvPicPr>
                   <pic:blipFill>
-                    <a:blip r:embed="rId52"/>
+                    <a:blip r:embed="rId53"/>
                     <a:stretch>
                       <a:fillRect/>
                     </a:stretch>
@@ -4078,7 +3880,7 @@
                     <pic:cNvPicPr/>
                   </pic:nvPicPr>
                   <pic:blipFill>
-                    <a:blip r:embed="rId53"/>
+                    <a:blip r:embed="rId54"/>
                     <a:stretch>
                       <a:fillRect/>
                     </a:stretch>
@@ -4142,6 +3944,145 @@
           <w:numId w:val="1"/>
         </w:numPr>
       </w:pPr>
+      <w:r>
+        <w:rPr>
+          <w:noProof/>
+        </w:rPr>
+        <w:drawing>
+          <wp:inline distT="0" distB="0" distL="0" distR="0" wp14:anchorId="28DF589F" wp14:editId="187C3648">
+            <wp:extent cx="4324350" cy="3561484"/>
+            <wp:effectExtent l="0" t="0" r="0" b="1270"/>
+            <wp:docPr id="43" name="Picture 43" descr="Text&#10;&#10;Description automatically generated"/>
+            <wp:cNvGraphicFramePr>
+              <a:graphicFrameLocks xmlns:a="http://schemas.openxmlformats.org/drawingml/2006/main" noChangeAspect="1"/>
+            </wp:cNvGraphicFramePr>
+            <a:graphic xmlns:a="http://schemas.openxmlformats.org/drawingml/2006/main">
+              <a:graphicData uri="http://schemas.openxmlformats.org/drawingml/2006/picture">
+                <pic:pic xmlns:pic="http://schemas.openxmlformats.org/drawingml/2006/picture">
+                  <pic:nvPicPr>
+                    <pic:cNvPr id="43" name="Picture 43" descr="Text&#10;&#10;Description automatically generated"/>
+                    <pic:cNvPicPr/>
+                  </pic:nvPicPr>
+                  <pic:blipFill>
+                    <a:blip r:embed="rId55"/>
+                    <a:stretch>
+                      <a:fillRect/>
+                    </a:stretch>
+                  </pic:blipFill>
+                  <pic:spPr>
+                    <a:xfrm>
+                      <a:off x="0" y="0"/>
+                      <a:ext cx="4329257" cy="3565525"/>
+                    </a:xfrm>
+                    <a:prstGeom prst="rect">
+                      <a:avLst/>
+                    </a:prstGeom>
+                  </pic:spPr>
+                </pic:pic>
+              </a:graphicData>
+            </a:graphic>
+          </wp:inline>
+        </w:drawing>
+      </w:r>
+      <w:r>
+        <w:t xml:space="preserve"> </w:t>
+      </w:r>
+      <w:r>
+        <w:rPr>
+          <w:rFonts w:hint="eastAsia"/>
+        </w:rPr>
+        <w:t>写</w:t>
+      </w:r>
+      <w:r>
+        <w:rPr>
+          <w:rFonts w:hint="eastAsia"/>
+        </w:rPr>
+        <w:t>axios</w:t>
+      </w:r>
+      <w:r>
+        <w:t>.patch</w:t>
+      </w:r>
+      <w:r>
+        <w:rPr>
+          <w:rFonts w:hint="eastAsia"/>
+        </w:rPr>
+        <w:t>这两段代码之前，照着老师的写，或者按注释的那部分我自己的写法写，都无法改变</w:t>
+      </w:r>
+      <w:r>
+        <w:rPr>
+          <w:rFonts w:hint="eastAsia"/>
+        </w:rPr>
+        <w:t>item</w:t>
+      </w:r>
+      <w:r>
+        <w:t>.pagepermission</w:t>
+      </w:r>
+      <w:r>
+        <w:rPr>
+          <w:rFonts w:hint="eastAsia"/>
+        </w:rPr>
+        <w:t>的值；比如，默认是</w:t>
+      </w:r>
+      <w:r>
+        <w:rPr>
+          <w:rFonts w:hint="eastAsia"/>
+        </w:rPr>
+        <w:t>1</w:t>
+      </w:r>
+      <w:r>
+        <w:rPr>
+          <w:rFonts w:hint="eastAsia"/>
+        </w:rPr>
+        <w:t>，点击一下弹出是</w:t>
+      </w:r>
+      <w:r>
+        <w:rPr>
+          <w:rFonts w:hint="eastAsia"/>
+        </w:rPr>
+        <w:t>0</w:t>
+      </w:r>
+      <w:r>
+        <w:rPr>
+          <w:rFonts w:hint="eastAsia"/>
+        </w:rPr>
+        <w:t>，但是再点击并不会变成</w:t>
+      </w:r>
+      <w:r>
+        <w:rPr>
+          <w:rFonts w:hint="eastAsia"/>
+        </w:rPr>
+        <w:t>1</w:t>
+      </w:r>
+      <w:r>
+        <w:rPr>
+          <w:rFonts w:hint="eastAsia"/>
+        </w:rPr>
+        <w:t>，一直是从默认的</w:t>
+      </w:r>
+      <w:r>
+        <w:rPr>
+          <w:rFonts w:hint="eastAsia"/>
+        </w:rPr>
+        <w:t>1</w:t>
+      </w:r>
+      <w:r>
+        <w:rPr>
+          <w:rFonts w:hint="eastAsia"/>
+        </w:rPr>
+        <w:t>变成</w:t>
+      </w:r>
+      <w:r>
+        <w:rPr>
+          <w:rFonts w:hint="eastAsia"/>
+        </w:rPr>
+        <w:t>0</w:t>
+      </w:r>
+      <w:r>
+        <w:rPr>
+          <w:rFonts w:hint="eastAsia"/>
+        </w:rPr>
+        <w:t>；</w:t>
+      </w:r>
     </w:p>
     <w:p>
       <w:pPr>

</xml_diff>